<commit_message>
add Adds doc files
</commit_message>
<xml_diff>
--- a/ProjectDescription/Development Documentation for Grading.docx
+++ b/ProjectDescription/Development Documentation for Grading.docx
@@ -4,34 +4,121 @@
   <w:body>
     <w:p>
       <w:pPr>
+        <w:pStyle w:val="Title"/>
+      </w:pPr>
+      <w:r>
+        <w:t>I</w:t>
+      </w:r>
+      <w:r>
+        <w:t>nformation Retrieval: Simple Search Engine</w:t>
+      </w:r>
+    </w:p>
+    <w:p>
+      <w:pPr>
+        <w:pStyle w:val="Heading1"/>
+      </w:pPr>
+      <w:r>
+        <w:t>a brief documentation about your design</w:t>
+      </w:r>
+    </w:p>
+    <w:p>
+      <w:pPr>
         <w:pStyle w:val="Heading2"/>
       </w:pPr>
-      <w:r>
-        <w:t>a brief documentation about your design</w:t>
-      </w:r>
-    </w:p>
-    <w:p>
-      <w:r>
-        <w:t>python 3.7</w:t>
-      </w:r>
-    </w:p>
-    <w:p>
+    </w:p>
+    <w:p>
+      <w:pPr>
+        <w:pStyle w:val="Heading2"/>
+      </w:pPr>
+      <w:r>
+        <w:t>I</w:t>
+      </w:r>
+      <w:r>
+        <w:t>mplementation</w:t>
+      </w:r>
+    </w:p>
+    <w:p>
+      <w:pPr>
+        <w:rPr>
+          <w:b/>
+          <w:bCs/>
+        </w:rPr>
+      </w:pPr>
       <w:r>
         <w:tab/>
+      </w:r>
+      <w:r>
+        <w:rPr>
+          <w:b/>
+          <w:bCs/>
+        </w:rPr>
+        <w:t>D</w:t>
+      </w:r>
+      <w:r>
+        <w:rPr>
+          <w:b/>
+          <w:bCs/>
+        </w:rPr>
+        <w:t>oxygen</w:t>
+      </w:r>
+    </w:p>
+    <w:p>
+      <w:bookmarkStart w:id="0" w:name="_GoBack"/>
+      <w:bookmarkEnd w:id="0"/>
+    </w:p>
+    <w:p/>
+    <w:p>
+      <w:pPr>
+        <w:pStyle w:val="Heading2"/>
+      </w:pPr>
+      <w:r>
+        <w:t>Part 1: Building Inverted Index</w:t>
+      </w:r>
+      <w:r>
+        <w:t>:</w:t>
+      </w:r>
+    </w:p>
+    <w:p>
+      <w:pPr>
+        <w:pStyle w:val="Heading3"/>
+        <w:numPr>
+          <w:ilvl w:val="1"/>
+          <w:numId w:val="1"/>
+        </w:numPr>
+      </w:pPr>
+      <w:r>
         <w:t>index.py:</w:t>
       </w:r>
     </w:p>
     <w:p>
-      <w:r>
-        <w:tab/>
+      <w:pPr>
+        <w:pStyle w:val="Heading3"/>
+        <w:numPr>
+          <w:ilvl w:val="1"/>
+          <w:numId w:val="1"/>
+        </w:numPr>
+      </w:pPr>
+      <w:r>
         <w:t>query.py</w:t>
       </w:r>
-    </w:p>
-    <w:p>
-      <w:r>
-        <w:tab/>
+      <w:r>
+        <w:t>:</w:t>
+      </w:r>
+    </w:p>
+    <w:p>
+      <w:pPr>
+        <w:pStyle w:val="Heading3"/>
+        <w:numPr>
+          <w:ilvl w:val="1"/>
+          <w:numId w:val="1"/>
+        </w:numPr>
+      </w:pPr>
+      <w:r>
         <w:t>batch_eval.py</w:t>
       </w:r>
+      <w:r>
+        <w:t>:</w:t>
+      </w:r>
     </w:p>
     <w:p/>
     <w:p>
@@ -39,7 +126,10 @@
         <w:pStyle w:val="Heading2"/>
       </w:pPr>
       <w:r>
-        <w:t>implementation</w:t>
+        <w:t>Part 2: Query Processing</w:t>
+      </w:r>
+      <w:r>
+        <w:t>:</w:t>
       </w:r>
     </w:p>
     <w:p/>
@@ -49,18 +139,38 @@
         <w:pStyle w:val="Heading2"/>
       </w:pPr>
       <w:r>
-        <w:t>and tests you have done,</w:t>
+        <w:t>Part 3: Evaluation</w:t>
+      </w:r>
+      <w:r>
+        <w:t>:</w:t>
+      </w:r>
+      <w:r>
+        <w:t xml:space="preserve"> </w:t>
+      </w:r>
+    </w:p>
+    <w:p/>
+    <w:p>
+      <w:pPr>
+        <w:pStyle w:val="Heading2"/>
+      </w:pPr>
+      <w:r>
+        <w:t>Extra Credit</w:t>
+      </w:r>
+      <w:r>
+        <w:t>:</w:t>
+      </w:r>
+    </w:p>
+    <w:p/>
+    <w:p>
+      <w:pPr>
+        <w:pStyle w:val="Heading2"/>
+      </w:pPr>
+      <w:r>
+        <w:t>tests you have done</w:t>
       </w:r>
     </w:p>
     <w:p/>
     <w:p/>
-    <w:p>
-      <w:r>
-        <w:t>Showcase are system.</w:t>
-      </w:r>
-      <w:bookmarkStart w:id="0" w:name="_GoBack"/>
-      <w:bookmarkEnd w:id="0"/>
-    </w:p>
     <w:sectPr>
       <w:pgSz w:w="12240" w:h="15840"/>
       <w:pgMar w:top="1440" w:right="1440" w:bottom="1440" w:left="1440" w:header="720" w:footer="720" w:gutter="0"/>
@@ -69,6 +179,127 @@
     </w:sectPr>
   </w:body>
 </w:document>
+</file>
+
+<file path=word/numbering.xml><?xml version="1.0" encoding="utf-8"?>
+<w:numbering xmlns:wpc="http://schemas.microsoft.com/office/word/2010/wordprocessingCanvas" xmlns:cx="http://schemas.microsoft.com/office/drawing/2014/chartex" xmlns:cx1="http://schemas.microsoft.com/office/drawing/2015/9/8/chartex" xmlns:cx2="http://schemas.microsoft.com/office/drawing/2015/10/21/chartex" xmlns:cx3="http://schemas.microsoft.com/office/drawing/2016/5/9/chartex" xmlns:cx4="http://schemas.microsoft.com/office/drawing/2016/5/10/chartex" xmlns:cx5="http://schemas.microsoft.com/office/drawing/2016/5/11/chartex" xmlns:cx6="http://schemas.microsoft.com/office/drawing/2016/5/12/chartex" xmlns:cx7="http://schemas.microsoft.com/office/drawing/2016/5/13/chartex" xmlns:cx8="http://schemas.microsoft.com/office/drawing/2016/5/14/chartex" xmlns:mc="http://schemas.openxmlformats.org/markup-compatibility/2006" xmlns:aink="http://schemas.microsoft.com/office/drawing/2016/ink" xmlns:am3d="http://schemas.microsoft.com/office/drawing/2017/model3d" xmlns:o="urn:schemas-microsoft-com:office:office" xmlns:r="http://schemas.openxmlformats.org/officeDocument/2006/relationships" xmlns:m="http://schemas.openxmlformats.org/officeDocument/2006/math" xmlns:v="urn:schemas-microsoft-com:vml" xmlns:wp14="http://schemas.microsoft.com/office/word/2010/wordprocessingDrawing" xmlns:wp="http://schemas.openxmlformats.org/drawingml/2006/wordprocessingDrawing" xmlns:w10="urn:schemas-microsoft-com:office:word" xmlns:w="http://schemas.openxmlformats.org/wordprocessingml/2006/main" xmlns:w14="http://schemas.microsoft.com/office/word/2010/wordml" xmlns:w15="http://schemas.microsoft.com/office/word/2012/wordml" xmlns:w16cid="http://schemas.microsoft.com/office/word/2016/wordml/cid" xmlns:w16se="http://schemas.microsoft.com/office/word/2015/wordml/symex" xmlns:wpg="http://schemas.microsoft.com/office/word/2010/wordprocessingGroup" xmlns:wpi="http://schemas.microsoft.com/office/word/2010/wordprocessingInk" xmlns:wne="http://schemas.microsoft.com/office/word/2006/wordml" xmlns:wps="http://schemas.microsoft.com/office/word/2010/wordprocessingShape" mc:Ignorable="w14 w15 w16se w16cid wp14">
+  <w:abstractNum w:abstractNumId="0" w15:restartNumberingAfterBreak="0">
+    <w:nsid w:val="532321DA"/>
+    <w:multiLevelType w:val="hybridMultilevel"/>
+    <w:tmpl w:val="DDACD338"/>
+    <w:lvl w:ilvl="0" w:tplc="04090001">
+      <w:start w:val="1"/>
+      <w:numFmt w:val="bullet"/>
+      <w:lvlText w:val=""/>
+      <w:lvlJc w:val="left"/>
+      <w:pPr>
+        <w:ind w:left="720" w:hanging="360"/>
+      </w:pPr>
+      <w:rPr>
+        <w:rFonts w:ascii="Symbol" w:hAnsi="Symbol" w:hint="default"/>
+      </w:rPr>
+    </w:lvl>
+    <w:lvl w:ilvl="1" w:tplc="04090003">
+      <w:start w:val="1"/>
+      <w:numFmt w:val="bullet"/>
+      <w:lvlText w:val="o"/>
+      <w:lvlJc w:val="left"/>
+      <w:pPr>
+        <w:ind w:left="1440" w:hanging="360"/>
+      </w:pPr>
+      <w:rPr>
+        <w:rFonts w:ascii="Courier New" w:hAnsi="Courier New" w:cs="Courier New" w:hint="default"/>
+      </w:rPr>
+    </w:lvl>
+    <w:lvl w:ilvl="2" w:tplc="04090005" w:tentative="1">
+      <w:start w:val="1"/>
+      <w:numFmt w:val="bullet"/>
+      <w:lvlText w:val=""/>
+      <w:lvlJc w:val="left"/>
+      <w:pPr>
+        <w:ind w:left="2160" w:hanging="360"/>
+      </w:pPr>
+      <w:rPr>
+        <w:rFonts w:ascii="Wingdings" w:hAnsi="Wingdings" w:hint="default"/>
+      </w:rPr>
+    </w:lvl>
+    <w:lvl w:ilvl="3" w:tplc="04090001" w:tentative="1">
+      <w:start w:val="1"/>
+      <w:numFmt w:val="bullet"/>
+      <w:lvlText w:val=""/>
+      <w:lvlJc w:val="left"/>
+      <w:pPr>
+        <w:ind w:left="2880" w:hanging="360"/>
+      </w:pPr>
+      <w:rPr>
+        <w:rFonts w:ascii="Symbol" w:hAnsi="Symbol" w:hint="default"/>
+      </w:rPr>
+    </w:lvl>
+    <w:lvl w:ilvl="4" w:tplc="04090003" w:tentative="1">
+      <w:start w:val="1"/>
+      <w:numFmt w:val="bullet"/>
+      <w:lvlText w:val="o"/>
+      <w:lvlJc w:val="left"/>
+      <w:pPr>
+        <w:ind w:left="3600" w:hanging="360"/>
+      </w:pPr>
+      <w:rPr>
+        <w:rFonts w:ascii="Courier New" w:hAnsi="Courier New" w:cs="Courier New" w:hint="default"/>
+      </w:rPr>
+    </w:lvl>
+    <w:lvl w:ilvl="5" w:tplc="04090005" w:tentative="1">
+      <w:start w:val="1"/>
+      <w:numFmt w:val="bullet"/>
+      <w:lvlText w:val=""/>
+      <w:lvlJc w:val="left"/>
+      <w:pPr>
+        <w:ind w:left="4320" w:hanging="360"/>
+      </w:pPr>
+      <w:rPr>
+        <w:rFonts w:ascii="Wingdings" w:hAnsi="Wingdings" w:hint="default"/>
+      </w:rPr>
+    </w:lvl>
+    <w:lvl w:ilvl="6" w:tplc="04090001" w:tentative="1">
+      <w:start w:val="1"/>
+      <w:numFmt w:val="bullet"/>
+      <w:lvlText w:val=""/>
+      <w:lvlJc w:val="left"/>
+      <w:pPr>
+        <w:ind w:left="5040" w:hanging="360"/>
+      </w:pPr>
+      <w:rPr>
+        <w:rFonts w:ascii="Symbol" w:hAnsi="Symbol" w:hint="default"/>
+      </w:rPr>
+    </w:lvl>
+    <w:lvl w:ilvl="7" w:tplc="04090003" w:tentative="1">
+      <w:start w:val="1"/>
+      <w:numFmt w:val="bullet"/>
+      <w:lvlText w:val="o"/>
+      <w:lvlJc w:val="left"/>
+      <w:pPr>
+        <w:ind w:left="5760" w:hanging="360"/>
+      </w:pPr>
+      <w:rPr>
+        <w:rFonts w:ascii="Courier New" w:hAnsi="Courier New" w:cs="Courier New" w:hint="default"/>
+      </w:rPr>
+    </w:lvl>
+    <w:lvl w:ilvl="8" w:tplc="04090005" w:tentative="1">
+      <w:start w:val="1"/>
+      <w:numFmt w:val="bullet"/>
+      <w:lvlText w:val=""/>
+      <w:lvlJc w:val="left"/>
+      <w:pPr>
+        <w:ind w:left="6480" w:hanging="360"/>
+      </w:pPr>
+      <w:rPr>
+        <w:rFonts w:ascii="Wingdings" w:hAnsi="Wingdings" w:hint="default"/>
+      </w:rPr>
+    </w:lvl>
+  </w:abstractNum>
+  <w:num w:numId="1">
+    <w:abstractNumId w:val="0"/>
+  </w:num>
+</w:numbering>
 </file>
 
 <file path=word/styles.xml><?xml version="1.0" encoding="utf-8"?>
@@ -194,6 +425,7 @@
     <w:lsdException w:name="HTML Sample" w:semiHidden="1" w:unhideWhenUsed="1"/>
     <w:lsdException w:name="HTML Typewriter" w:semiHidden="1" w:unhideWhenUsed="1"/>
     <w:lsdException w:name="HTML Variable" w:semiHidden="1" w:unhideWhenUsed="1"/>
+    <w:lsdException w:name="Normal Table" w:semiHidden="1" w:unhideWhenUsed="1"/>
     <w:lsdException w:name="annotation subject" w:semiHidden="1" w:unhideWhenUsed="1"/>
     <w:lsdException w:name="No List" w:semiHidden="1" w:unhideWhenUsed="1"/>
     <w:lsdException w:name="Outline List 1" w:semiHidden="1" w:unhideWhenUsed="1"/>
@@ -239,9 +471,11 @@
     <w:lsdException w:name="Table Subtle 1" w:semiHidden="1" w:unhideWhenUsed="1"/>
     <w:lsdException w:name="Table Subtle 2" w:semiHidden="1" w:unhideWhenUsed="1"/>
     <w:lsdException w:name="Table Web 1" w:semiHidden="1" w:unhideWhenUsed="1"/>
+    <w:lsdException w:name="Table Web 2" w:semiHidden="1" w:unhideWhenUsed="1"/>
     <w:lsdException w:name="Table Web 3" w:semiHidden="1" w:unhideWhenUsed="1"/>
     <w:lsdException w:name="Balloon Text" w:semiHidden="1" w:unhideWhenUsed="1"/>
     <w:lsdException w:name="Table Grid" w:uiPriority="39"/>
+    <w:lsdException w:name="Table Theme" w:semiHidden="1" w:unhideWhenUsed="1"/>
     <w:lsdException w:name="Placeholder Text" w:semiHidden="1"/>
     <w:lsdException w:name="No Spacing" w:uiPriority="1" w:qFormat="1"/>
     <w:lsdException w:name="Light Shading" w:uiPriority="60"/>
@@ -475,7 +709,7 @@
     <w:link w:val="Heading1Char"/>
     <w:uiPriority w:val="9"/>
     <w:qFormat/>
-    <w:rsid w:val="00422FD6"/>
+    <w:rsid w:val="00D51B24"/>
     <w:pPr>
       <w:keepNext/>
       <w:keepLines/>
@@ -483,7 +717,7 @@
       <w:outlineLvl w:val="0"/>
     </w:pPr>
     <w:rPr>
-      <w:rFonts w:asciiTheme="majorHAnsi" w:eastAsiaTheme="majorEastAsia" w:hAnsiTheme="majorHAnsi" w:cstheme="majorBidi"/>
+      <w:rFonts w:ascii="Times New Roman" w:eastAsiaTheme="majorEastAsia" w:hAnsi="Times New Roman" w:cstheme="majorBidi"/>
       <w:b/>
       <w:sz w:val="32"/>
       <w:szCs w:val="32"/>
@@ -497,7 +731,7 @@
     <w:uiPriority w:val="9"/>
     <w:unhideWhenUsed/>
     <w:qFormat/>
-    <w:rsid w:val="00422FD6"/>
+    <w:rsid w:val="00D51B24"/>
     <w:pPr>
       <w:keepNext/>
       <w:keepLines/>
@@ -505,16 +739,36 @@
       <w:outlineLvl w:val="1"/>
     </w:pPr>
     <w:rPr>
-      <w:rFonts w:asciiTheme="majorHAnsi" w:eastAsiaTheme="majorEastAsia" w:hAnsiTheme="majorHAnsi" w:cstheme="majorBidi"/>
+      <w:rFonts w:ascii="Times New Roman" w:eastAsiaTheme="majorEastAsia" w:hAnsi="Times New Roman" w:cstheme="majorBidi"/>
       <w:b/>
       <w:sz w:val="26"/>
       <w:szCs w:val="26"/>
     </w:rPr>
   </w:style>
+  <w:style w:type="paragraph" w:styleId="Heading3">
+    <w:name w:val="heading 3"/>
+    <w:basedOn w:val="Normal"/>
+    <w:next w:val="Normal"/>
+    <w:link w:val="Heading3Char"/>
+    <w:uiPriority w:val="9"/>
+    <w:unhideWhenUsed/>
+    <w:qFormat/>
+    <w:rsid w:val="00D51B24"/>
+    <w:pPr>
+      <w:keepNext/>
+      <w:keepLines/>
+      <w:spacing w:before="40" w:after="0"/>
+      <w:outlineLvl w:val="2"/>
+    </w:pPr>
+    <w:rPr>
+      <w:rFonts w:asciiTheme="majorHAnsi" w:eastAsiaTheme="majorEastAsia" w:hAnsiTheme="majorHAnsi" w:cstheme="majorBidi"/>
+      <w:sz w:val="24"/>
+      <w:szCs w:val="24"/>
+    </w:rPr>
+  </w:style>
   <w:style w:type="character" w:default="1" w:styleId="DefaultParagraphFont">
     <w:name w:val="Default Paragraph Font"/>
     <w:uiPriority w:val="1"/>
-    <w:semiHidden/>
     <w:unhideWhenUsed/>
   </w:style>
   <w:style w:type="table" w:default="1" w:styleId="TableNormal">
@@ -543,9 +797,9 @@
     <w:basedOn w:val="DefaultParagraphFont"/>
     <w:link w:val="Heading1"/>
     <w:uiPriority w:val="9"/>
-    <w:rsid w:val="00422FD6"/>
+    <w:rsid w:val="00D51B24"/>
     <w:rPr>
-      <w:rFonts w:asciiTheme="majorHAnsi" w:eastAsiaTheme="majorEastAsia" w:hAnsiTheme="majorHAnsi" w:cstheme="majorBidi"/>
+      <w:rFonts w:ascii="Times New Roman" w:eastAsiaTheme="majorEastAsia" w:hAnsi="Times New Roman" w:cstheme="majorBidi"/>
       <w:b/>
       <w:sz w:val="32"/>
       <w:szCs w:val="32"/>
@@ -556,12 +810,58 @@
     <w:basedOn w:val="DefaultParagraphFont"/>
     <w:link w:val="Heading2"/>
     <w:uiPriority w:val="9"/>
-    <w:rsid w:val="00422FD6"/>
+    <w:rsid w:val="00D51B24"/>
     <w:rPr>
-      <w:rFonts w:asciiTheme="majorHAnsi" w:eastAsiaTheme="majorEastAsia" w:hAnsiTheme="majorHAnsi" w:cstheme="majorBidi"/>
+      <w:rFonts w:ascii="Times New Roman" w:eastAsiaTheme="majorEastAsia" w:hAnsi="Times New Roman" w:cstheme="majorBidi"/>
       <w:b/>
       <w:sz w:val="26"/>
       <w:szCs w:val="26"/>
+    </w:rPr>
+  </w:style>
+  <w:style w:type="character" w:customStyle="1" w:styleId="Heading3Char">
+    <w:name w:val="Heading 3 Char"/>
+    <w:basedOn w:val="DefaultParagraphFont"/>
+    <w:link w:val="Heading3"/>
+    <w:uiPriority w:val="9"/>
+    <w:rsid w:val="00D51B24"/>
+    <w:rPr>
+      <w:rFonts w:asciiTheme="majorHAnsi" w:eastAsiaTheme="majorEastAsia" w:hAnsiTheme="majorHAnsi" w:cstheme="majorBidi"/>
+      <w:sz w:val="24"/>
+      <w:szCs w:val="24"/>
+    </w:rPr>
+  </w:style>
+  <w:style w:type="paragraph" w:styleId="Title">
+    <w:name w:val="Title"/>
+    <w:basedOn w:val="Normal"/>
+    <w:next w:val="Normal"/>
+    <w:link w:val="TitleChar"/>
+    <w:uiPriority w:val="10"/>
+    <w:qFormat/>
+    <w:rsid w:val="00D51B24"/>
+    <w:pPr>
+      <w:spacing w:after="0" w:line="240" w:lineRule="auto"/>
+      <w:contextualSpacing/>
+    </w:pPr>
+    <w:rPr>
+      <w:rFonts w:asciiTheme="majorHAnsi" w:eastAsiaTheme="majorEastAsia" w:hAnsiTheme="majorHAnsi" w:cstheme="majorBidi"/>
+      <w:spacing w:val="-10"/>
+      <w:kern w:val="28"/>
+      <w:sz w:val="56"/>
+      <w:szCs w:val="56"/>
+    </w:rPr>
+  </w:style>
+  <w:style w:type="character" w:customStyle="1" w:styleId="TitleChar">
+    <w:name w:val="Title Char"/>
+    <w:basedOn w:val="DefaultParagraphFont"/>
+    <w:link w:val="Title"/>
+    <w:uiPriority w:val="10"/>
+    <w:rsid w:val="00D51B24"/>
+    <w:rPr>
+      <w:rFonts w:asciiTheme="majorHAnsi" w:eastAsiaTheme="majorEastAsia" w:hAnsiTheme="majorHAnsi" w:cstheme="majorBidi"/>
+      <w:spacing w:val="-10"/>
+      <w:kern w:val="28"/>
+      <w:sz w:val="56"/>
+      <w:szCs w:val="56"/>
     </w:rPr>
   </w:style>
 </w:styles>

</xml_diff>